<commit_message>
removed the uat documents for the previous sprints and re added the one for this sprint as i've made some changes
</commit_message>
<xml_diff>
--- a/UAT Plan for sprint 1.0.docx
+++ b/UAT Plan for sprint 1.0.docx
@@ -1047,7 +1047,36 @@
         </w:drawing>
       </w:r>
     </w:p>
-    <w:p/>
+    <w:p>
+      <w:pPr>
+        <w:rPr>
+          <w:color w:val="FF0000"/>
+        </w:rPr>
+      </w:pPr>
+    </w:p>
+    <w:p>
+      <w:pPr>
+        <w:rPr>
+          <w:color w:val="FF0000"/>
+        </w:rPr>
+      </w:pPr>
+      <w:bookmarkStart w:id="3" w:name="_Hlk160131232"/>
+      <w:r>
+        <w:rPr>
+          <w:color w:val="FF0000"/>
+        </w:rPr>
+        <w:t xml:space="preserve">Story board is missing the user documentation </w:t>
+      </w:r>
+      <w:proofErr w:type="gramStart"/>
+      <w:r>
+        <w:rPr>
+          <w:color w:val="FF0000"/>
+        </w:rPr>
+        <w:t>page</w:t>
+      </w:r>
+      <w:proofErr w:type="gramEnd"/>
+    </w:p>
+    <w:bookmarkEnd w:id="3"/>
     <w:p>
       <w:r>
         <w:t xml:space="preserve">Structure chart: </w:t>
@@ -1156,6 +1185,8 @@
       <w:r>
         <w:t xml:space="preserve"> </w:t>
       </w:r>
+      <w:bookmarkStart w:id="4" w:name="_Hlk160131196"/>
+      <w:bookmarkStart w:id="5" w:name="_Hlk160131365"/>
       <w:r>
         <w:rPr>
           <w:color w:val="FF0000"/>
@@ -1169,8 +1200,10 @@
         </w:rPr>
         <w:t>page</w:t>
       </w:r>
+      <w:bookmarkEnd w:id="5"/>
       <w:proofErr w:type="gramEnd"/>
     </w:p>
+    <w:bookmarkEnd w:id="4"/>
     <w:p/>
     <w:p>
       <w:r>
@@ -1268,6 +1301,7 @@
           <w:color w:val="FF0000"/>
         </w:rPr>
       </w:pPr>
+      <w:bookmarkStart w:id="6" w:name="_Hlk160131186"/>
       <w:r>
         <w:rPr>
           <w:color w:val="FF0000"/>
@@ -1283,6 +1317,7 @@
       </w:r>
       <w:proofErr w:type="gramEnd"/>
     </w:p>
+    <w:bookmarkEnd w:id="6"/>
     <w:p/>
     <w:p>
       <w:r>
@@ -1385,6 +1420,7 @@
           <w:color w:val="FF0000"/>
         </w:rPr>
       </w:pPr>
+      <w:bookmarkStart w:id="7" w:name="_Hlk160131176"/>
       <w:r>
         <w:rPr>
           <w:color w:val="FF0000"/>
@@ -1392,151 +1428,9 @@
         <w:t>Flowchart is missing user documentation page</w:t>
       </w:r>
     </w:p>
+    <w:bookmarkEnd w:id="7"/>
     <w:p/>
-    <w:p>
-      <w:r>
-        <w:rPr>
-          <w:noProof/>
-        </w:rPr>
-        <mc:AlternateContent>
-          <mc:Choice Requires="wps">
-            <w:drawing>
-              <wp:anchor distT="0" distB="0" distL="114300" distR="114300" simplePos="0" relativeHeight="251663360" behindDoc="0" locked="0" layoutInCell="1" allowOverlap="1" wp14:anchorId="25D8117C" wp14:editId="6D23839B">
-                <wp:simplePos x="0" y="0"/>
-                <wp:positionH relativeFrom="column">
-                  <wp:posOffset>209550</wp:posOffset>
-                </wp:positionH>
-                <wp:positionV relativeFrom="paragraph">
-                  <wp:posOffset>42545</wp:posOffset>
-                </wp:positionV>
-                <wp:extent cx="5821680" cy="468630"/>
-                <wp:effectExtent l="57150" t="19050" r="83820" b="102870"/>
-                <wp:wrapNone/>
-                <wp:docPr id="3" name="Rectangle 3"/>
-                <wp:cNvGraphicFramePr/>
-                <a:graphic xmlns:a="http://schemas.openxmlformats.org/drawingml/2006/main">
-                  <a:graphicData uri="http://schemas.microsoft.com/office/word/2010/wordprocessingShape">
-                    <wps:wsp>
-                      <wps:cNvSpPr/>
-                      <wps:spPr>
-                        <a:xfrm>
-                          <a:off x="0" y="0"/>
-                          <a:ext cx="5821680" cy="468630"/>
-                        </a:xfrm>
-                        <a:prstGeom prst="rect">
-                          <a:avLst/>
-                        </a:prstGeom>
-                        <a:solidFill>
-                          <a:schemeClr val="bg1">
-                            <a:lumMod val="85000"/>
-                          </a:schemeClr>
-                        </a:solidFill>
-                      </wps:spPr>
-                      <wps:style>
-                        <a:lnRef idx="1">
-                          <a:schemeClr val="accent1"/>
-                        </a:lnRef>
-                        <a:fillRef idx="3">
-                          <a:schemeClr val="accent1"/>
-                        </a:fillRef>
-                        <a:effectRef idx="2">
-                          <a:schemeClr val="accent1"/>
-                        </a:effectRef>
-                        <a:fontRef idx="minor">
-                          <a:schemeClr val="lt1"/>
-                        </a:fontRef>
-                      </wps:style>
-                      <wps:txbx>
-                        <w:txbxContent>
-                          <w:p>
-                            <w:pPr>
-                              <w:rPr>
-                                <w:i/>
-                                <w:iCs/>
-                                <w:color w:val="000000" w:themeColor="text1"/>
-                                <w:u w:val="single"/>
-                              </w:rPr>
-                            </w:pPr>
-                            <w:r>
-                              <w:rPr>
-                                <w:i/>
-                                <w:iCs/>
-                                <w:color w:val="000000" w:themeColor="text1"/>
-                                <w:u w:val="single"/>
-                              </w:rPr>
-                              <w:t>Example:</w:t>
-                            </w:r>
-                          </w:p>
-                          <w:p>
-                            <w:r>
-                              <w:rPr>
-                                <w:i/>
-                                <w:iCs/>
-                                <w:color w:val="000000" w:themeColor="text1"/>
-                              </w:rPr>
-                              <w:t>Storyboards, wireframes, flowcharts, schematics, pictorials, mood-boards, etc.</w:t>
-                            </w:r>
-                          </w:p>
-                        </w:txbxContent>
-                      </wps:txbx>
-                      <wps:bodyPr rot="0" spcFirstLastPara="0" vertOverflow="overflow" horzOverflow="overflow" vert="horz" wrap="square" lIns="91440" tIns="45720" rIns="91440" bIns="45720" numCol="1" spcCol="0" rtlCol="0" fromWordArt="0" anchor="ctr" anchorCtr="0" forceAA="0" compatLnSpc="1">
-                        <a:prstTxWarp prst="textNoShape">
-                          <a:avLst/>
-                        </a:prstTxWarp>
-                        <a:noAutofit/>
-                      </wps:bodyPr>
-                    </wps:wsp>
-                  </a:graphicData>
-                </a:graphic>
-                <wp14:sizeRelV relativeFrom="margin">
-                  <wp14:pctHeight>0</wp14:pctHeight>
-                </wp14:sizeRelV>
-              </wp:anchor>
-            </w:drawing>
-          </mc:Choice>
-          <mc:Fallback>
-            <w:pict>
-              <v:rect w14:anchorId="25D8117C" id="Rectangle 3" o:spid="_x0000_s1026" style="position:absolute;margin-left:16.5pt;margin-top:3.35pt;width:458.4pt;height:36.9pt;z-index:251663360;visibility:visible;mso-wrap-style:square;mso-height-percent:0;mso-wrap-distance-left:9pt;mso-wrap-distance-top:0;mso-wrap-distance-right:9pt;mso-wrap-distance-bottom:0;mso-position-horizontal:absolute;mso-position-horizontal-relative:text;mso-position-vertical:absolute;mso-position-vertical-relative:text;mso-height-percent:0;mso-height-relative:margin;v-text-anchor:middle" o:gfxdata="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" fillcolor="#d8d8d8 [2732]" strokecolor="#4579b8 [3044]">
-                <v:shadow on="t" color="black" opacity="22937f" origin=",.5" offset="0,.63889mm"/>
-                <v:textbox>
-                  <w:txbxContent>
-                    <w:p>
-                      <w:pPr>
-                        <w:rPr>
-                          <w:i/>
-                          <w:iCs/>
-                          <w:color w:val="000000" w:themeColor="text1"/>
-                          <w:u w:val="single"/>
-                        </w:rPr>
-                      </w:pPr>
-                      <w:r>
-                        <w:rPr>
-                          <w:i/>
-                          <w:iCs/>
-                          <w:color w:val="000000" w:themeColor="text1"/>
-                          <w:u w:val="single"/>
-                        </w:rPr>
-                        <w:t>Example:</w:t>
-                      </w:r>
-                    </w:p>
-                    <w:p>
-                      <w:r>
-                        <w:rPr>
-                          <w:i/>
-                          <w:iCs/>
-                          <w:color w:val="000000" w:themeColor="text1"/>
-                        </w:rPr>
-                        <w:t>Storyboards, wireframes, flowcharts, schematics, pictorials, mood-boards, etc.</w:t>
-                      </w:r>
-                    </w:p>
-                  </w:txbxContent>
-                </v:textbox>
-              </v:rect>
-            </w:pict>
-          </mc:Fallback>
-        </mc:AlternateContent>
-      </w:r>
-    </w:p>
+    <w:p/>
     <w:p/>
     <w:p/>
     <w:p/>
@@ -1551,11 +1445,11 @@
           <w:numId w:val="8"/>
         </w:numPr>
       </w:pPr>
-      <w:bookmarkStart w:id="3" w:name="_Toc139546478"/>
+      <w:bookmarkStart w:id="8" w:name="_Toc139546478"/>
       <w:r>
         <w:t>Testing team</w:t>
       </w:r>
-      <w:bookmarkEnd w:id="3"/>
+      <w:bookmarkEnd w:id="8"/>
     </w:p>
     <w:p>
       <w:r>
@@ -1944,7 +1838,7 @@
           <w:szCs w:val="40"/>
         </w:rPr>
       </w:pPr>
-      <w:bookmarkStart w:id="4" w:name="_Toc139546479"/>
+      <w:bookmarkStart w:id="9" w:name="_Toc139546479"/>
       <w:r>
         <w:br w:type="page"/>
       </w:r>
@@ -1962,7 +1856,7 @@
         <w:lastRenderedPageBreak/>
         <w:t>Environmental requirements</w:t>
       </w:r>
-      <w:bookmarkEnd w:id="4"/>
+      <w:bookmarkEnd w:id="9"/>
     </w:p>
     <w:p>
       <w:pPr>
@@ -1973,11 +1867,11 @@
         </w:numPr>
         <w:spacing w:before="0"/>
       </w:pPr>
-      <w:bookmarkStart w:id="5" w:name="_Toc139546480"/>
+      <w:bookmarkStart w:id="10" w:name="_Toc139546480"/>
       <w:r>
         <w:t>Hardware requirements</w:t>
       </w:r>
-      <w:bookmarkEnd w:id="5"/>
+      <w:bookmarkEnd w:id="10"/>
     </w:p>
     <w:p>
       <w:r>
@@ -1994,11 +1888,11 @@
         </w:numPr>
         <w:spacing w:before="0"/>
       </w:pPr>
-      <w:bookmarkStart w:id="6" w:name="_Toc139546481"/>
+      <w:bookmarkStart w:id="11" w:name="_Toc139546481"/>
       <w:r>
         <w:t>Software requirements</w:t>
       </w:r>
-      <w:bookmarkEnd w:id="6"/>
+      <w:bookmarkEnd w:id="11"/>
     </w:p>
     <w:p>
       <w:r>
@@ -2067,12 +1961,12 @@
           <w:numId w:val="8"/>
         </w:numPr>
       </w:pPr>
-      <w:bookmarkStart w:id="7" w:name="_Toc139546482"/>
+      <w:bookmarkStart w:id="12" w:name="_Toc139546482"/>
       <w:r>
         <w:lastRenderedPageBreak/>
         <w:t>Test Scripts</w:t>
       </w:r>
-      <w:bookmarkEnd w:id="7"/>
+      <w:bookmarkEnd w:id="12"/>
     </w:p>
     <w:p>
       <w:r>
@@ -2313,8 +2207,8 @@
               <w:tblLook w:val="04A0" w:firstRow="1" w:lastRow="0" w:firstColumn="1" w:lastColumn="0" w:noHBand="0" w:noVBand="1"/>
             </w:tblPr>
             <w:tblGrid>
-              <w:gridCol w:w="331"/>
-              <w:gridCol w:w="674"/>
+              <w:gridCol w:w="420"/>
+              <w:gridCol w:w="2158"/>
             </w:tblGrid>
             <w:tr>
               <w:tc>
@@ -2459,8 +2353,8 @@
               <w:tblLook w:val="04A0" w:firstRow="1" w:lastRow="0" w:firstColumn="1" w:lastColumn="0" w:noHBand="0" w:noVBand="1"/>
             </w:tblPr>
             <w:tblGrid>
-              <w:gridCol w:w="331"/>
-              <w:gridCol w:w="674"/>
+              <w:gridCol w:w="420"/>
+              <w:gridCol w:w="2158"/>
             </w:tblGrid>
             <w:tr>
               <w:tc>
@@ -2573,25 +2467,7 @@
           </w:tcPr>
           <w:p>
             <w:r>
-              <w:t xml:space="preserve">The timer duration should increase or decrease in seconds when clicked on the ‘s’ button. The timer duration should </w:t>
-            </w:r>
-            <w:r>
-              <w:t xml:space="preserve">increase or decrease in </w:t>
-            </w:r>
-            <w:r>
-              <w:t>minutes</w:t>
-            </w:r>
-            <w:r>
-              <w:t xml:space="preserve"> when clicked on the ‘</w:t>
-            </w:r>
-            <w:r>
-              <w:t>m</w:t>
-            </w:r>
-            <w:r>
-              <w:t>’ button</w:t>
-            </w:r>
-            <w:r>
-              <w:t>.</w:t>
+              <w:t>The timer duration should increase or decrease in seconds when clicked on the ‘s’ button. The timer duration should increase or decrease in minutes when clicked on the ‘m’ button.</w:t>
             </w:r>
           </w:p>
         </w:tc>
@@ -2617,8 +2493,8 @@
               <w:tblLook w:val="04A0" w:firstRow="1" w:lastRow="0" w:firstColumn="1" w:lastColumn="0" w:noHBand="0" w:noVBand="1"/>
             </w:tblPr>
             <w:tblGrid>
-              <w:gridCol w:w="331"/>
-              <w:gridCol w:w="674"/>
+              <w:gridCol w:w="420"/>
+              <w:gridCol w:w="2158"/>
             </w:tblGrid>
             <w:tr>
               <w:tc>
@@ -2730,11 +2606,7 @@
               <w:t xml:space="preserve">Before performing this test, start and reset the timer as it is not properly </w:t>
             </w:r>
             <w:r>
-              <w:t xml:space="preserve">loaded in when first </w:t>
-            </w:r>
-            <w:r>
-              <w:lastRenderedPageBreak/>
-              <w:t>opened. Once that has been completed, start a stopwatch when the timer starts and check that the duration of the timer is correct</w:t>
+              <w:t>loaded in when first opened. Once that has been completed, start a stopwatch when the timer starts and check that the duration of the timer is correct</w:t>
             </w:r>
           </w:p>
         </w:tc>
@@ -2744,7 +2616,6 @@
           </w:tcPr>
           <w:p>
             <w:r>
-              <w:lastRenderedPageBreak/>
               <w:t>The duration should be the same</w:t>
             </w:r>
           </w:p>
@@ -2768,8 +2639,8 @@
               <w:tblLook w:val="04A0" w:firstRow="1" w:lastRow="0" w:firstColumn="1" w:lastColumn="0" w:noHBand="0" w:noVBand="1"/>
             </w:tblPr>
             <w:tblGrid>
-              <w:gridCol w:w="331"/>
-              <w:gridCol w:w="674"/>
+              <w:gridCol w:w="420"/>
+              <w:gridCol w:w="2158"/>
             </w:tblGrid>
             <w:tr>
               <w:tc>
@@ -2949,8 +2820,8 @@
               <w:tblLook w:val="04A0" w:firstRow="1" w:lastRow="0" w:firstColumn="1" w:lastColumn="0" w:noHBand="0" w:noVBand="1"/>
             </w:tblPr>
             <w:tblGrid>
-              <w:gridCol w:w="331"/>
-              <w:gridCol w:w="674"/>
+              <w:gridCol w:w="420"/>
+              <w:gridCol w:w="2158"/>
             </w:tblGrid>
             <w:tr>
               <w:tc>

</xml_diff>